<commit_message>
Final deliverable session 1
</commit_message>
<xml_diff>
--- a/Kapil/Index page.docx
+++ b/Kapil/Index page.docx
@@ -447,6 +447,79 @@
           </w:p>
         </w:tc>
       </w:tr>
+      <w:tr>
+        <w:tc>
+          <w:tcPr>
+            <w:cnfStyle w:val="001000000000" w:firstRow="0" w:lastRow="0" w:firstColumn="1" w:lastColumn="0" w:oddVBand="0" w:evenVBand="0" w:oddHBand="0" w:evenHBand="0" w:firstRowFirstColumn="0" w:firstRowLastColumn="0" w:lastRowFirstColumn="0" w:lastRowLastColumn="0"/>
+            <w:tcW w:w="7338" w:type="dxa"/>
+          </w:tcPr>
+          <w:p>
+            <w:pPr>
+              <w:rPr>
+                <w:b w:val="0"/>
+              </w:rPr>
+            </w:pPr>
+            <w:bookmarkStart w:id="0" w:name="_GoBack" w:colFirst="0" w:colLast="0"/>
+            <w:r>
+              <w:rPr>
+                <w:b w:val="0"/>
+              </w:rPr>
+              <w:t>References</w:t>
+            </w:r>
+          </w:p>
+        </w:tc>
+        <w:tc>
+          <w:tcPr>
+            <w:tcW w:w="1414" w:type="dxa"/>
+          </w:tcPr>
+          <w:p>
+            <w:pPr>
+              <w:cnfStyle w:val="000000000000" w:firstRow="0" w:lastRow="0" w:firstColumn="0" w:lastColumn="0" w:oddVBand="0" w:evenVBand="0" w:oddHBand="0" w:evenHBand="0" w:firstRowFirstColumn="0" w:firstRowLastColumn="0" w:lastRowFirstColumn="0" w:lastRowLastColumn="0"/>
+            </w:pPr>
+            <w:r>
+              <w:t>120</w:t>
+            </w:r>
+          </w:p>
+        </w:tc>
+      </w:tr>
+      <w:tr>
+        <w:trPr>
+          <w:cnfStyle w:val="000000100000" w:firstRow="0" w:lastRow="0" w:firstColumn="0" w:lastColumn="0" w:oddVBand="0" w:evenVBand="0" w:oddHBand="1" w:evenHBand="0" w:firstRowFirstColumn="0" w:firstRowLastColumn="0" w:lastRowFirstColumn="0" w:lastRowLastColumn="0"/>
+        </w:trPr>
+        <w:tc>
+          <w:tcPr>
+            <w:cnfStyle w:val="001000000000" w:firstRow="0" w:lastRow="0" w:firstColumn="1" w:lastColumn="0" w:oddVBand="0" w:evenVBand="0" w:oddHBand="0" w:evenHBand="0" w:firstRowFirstColumn="0" w:firstRowLastColumn="0" w:lastRowFirstColumn="0" w:lastRowLastColumn="0"/>
+            <w:tcW w:w="7338" w:type="dxa"/>
+          </w:tcPr>
+          <w:p>
+            <w:pPr>
+              <w:rPr>
+                <w:b w:val="0"/>
+              </w:rPr>
+            </w:pPr>
+            <w:r>
+              <w:rPr>
+                <w:b w:val="0"/>
+              </w:rPr>
+              <w:t>Appendix: Requirement Documentation</w:t>
+            </w:r>
+          </w:p>
+        </w:tc>
+        <w:tc>
+          <w:tcPr>
+            <w:tcW w:w="1414" w:type="dxa"/>
+          </w:tcPr>
+          <w:p>
+            <w:pPr>
+              <w:cnfStyle w:val="000000100000" w:firstRow="0" w:lastRow="0" w:firstColumn="0" w:lastColumn="0" w:oddVBand="0" w:evenVBand="0" w:oddHBand="1" w:evenHBand="0" w:firstRowFirstColumn="0" w:firstRowLastColumn="0" w:lastRowFirstColumn="0" w:lastRowLastColumn="0"/>
+            </w:pPr>
+            <w:r>
+              <w:t>121</w:t>
+            </w:r>
+          </w:p>
+        </w:tc>
+      </w:tr>
+      <w:bookmarkEnd w:id="0"/>
     </w:tbl>
     <w:p/>
     <w:p/>
@@ -467,8 +540,6 @@
       <w:r>
         <w:tab/>
       </w:r>
-      <w:bookmarkStart w:id="0" w:name="_GoBack"/>
-      <w:bookmarkEnd w:id="0"/>
     </w:p>
     <w:sectPr>
       <w:pgSz w:w="11900" w:h="16840"/>

</xml_diff>